<commit_message>
Fixed date on report
</commit_message>
<xml_diff>
--- a/Project Report.docx
+++ b/Project Report.docx
@@ -345,7 +345,7 @@
           <w:szCs w:val="28"/>
           <w:lang w:val="en-US"/>
         </w:rPr>
-        <w:t>31</w:t>
+        <w:t>2</w:t>
       </w:r>
       <w:r>
         <w:rPr>
@@ -365,7 +365,7 @@
           <w:szCs w:val="28"/>
           <w:lang w:val="en-US"/>
         </w:rPr>
-        <w:t xml:space="preserve">May </w:t>
+        <w:t xml:space="preserve">June </w:t>
       </w:r>
       <w:r>
         <w:rPr>
@@ -458,7 +458,7 @@
           <w:szCs w:val="28"/>
           <w:lang w:val="en-US"/>
         </w:rPr>
-        <w:t>May</w:t>
+        <w:t>June</w:t>
       </w:r>
       <w:r>
         <w:rPr>
@@ -468,9 +468,8 @@
           <w:szCs w:val="28"/>
           <w:lang w:val="en-US"/>
         </w:rPr>
-        <w:t xml:space="preserve"> 2024, </w:t>
-      </w:r>
-      <w:proofErr w:type="spellStart"/>
+        <w:t xml:space="preserve"> </w:t>
+      </w:r>
       <w:r>
         <w:rPr>
           <w:rFonts w:ascii="Times New Roman" w:eastAsia="Times New Roman" w:hAnsi="Times New Roman" w:cs="Times New Roman"/>
@@ -479,19 +478,20 @@
           <w:szCs w:val="28"/>
           <w:lang w:val="en-US"/>
         </w:rPr>
-        <w:t>Beykoz</w:t>
-      </w:r>
-      <w:proofErr w:type="spellEnd"/>
-      <w:r>
-        <w:rPr>
-          <w:rFonts w:ascii="Times New Roman" w:eastAsia="Times New Roman" w:hAnsi="Times New Roman" w:cs="Times New Roman"/>
+        <w:t>2024, Beykoz, İstanbul</w:t>
+      </w:r>
+    </w:p>
+    <w:p>
+      <w:pPr>
+        <w:rPr>
+          <w:rFonts w:ascii="Times New Roman" w:eastAsiaTheme="majorEastAsia" w:hAnsi="Times New Roman" w:cs="Times New Roman"/>
+          <w:b/>
           <w:color w:val="000000" w:themeColor="text1"/>
           <w:sz w:val="28"/>
           <w:szCs w:val="28"/>
           <w:lang w:val="en-US"/>
         </w:rPr>
-        <w:t>, İstanbul</w:t>
-      </w:r>
+      </w:pPr>
     </w:p>
     <w:p>
       <w:pPr>
@@ -504,32 +504,30 @@
           <w:lang w:val="en-US"/>
         </w:rPr>
       </w:pPr>
-    </w:p>
-    <w:p>
-      <w:pPr>
-        <w:rPr>
-          <w:rFonts w:ascii="Times New Roman" w:eastAsiaTheme="majorEastAsia" w:hAnsi="Times New Roman" w:cs="Times New Roman"/>
+      <w:r>
+        <w:rPr>
+          <w:rFonts w:ascii="Times New Roman" w:hAnsi="Times New Roman" w:cs="Times New Roman"/>
           <w:b/>
           <w:color w:val="000000" w:themeColor="text1"/>
           <w:sz w:val="28"/>
           <w:szCs w:val="28"/>
           <w:lang w:val="en-US"/>
         </w:rPr>
-      </w:pPr>
-      <w:r>
+        <w:br w:type="page"/>
+      </w:r>
+    </w:p>
+    <w:p>
+      <w:pPr>
         <w:rPr>
           <w:rFonts w:ascii="Times New Roman" w:hAnsi="Times New Roman" w:cs="Times New Roman"/>
           <w:b/>
-          <w:color w:val="000000" w:themeColor="text1"/>
+          <w:bCs/>
           <w:sz w:val="28"/>
           <w:szCs w:val="28"/>
           <w:lang w:val="en-US"/>
         </w:rPr>
-        <w:br w:type="page"/>
-      </w:r>
-    </w:p>
-    <w:p>
-      <w:pPr>
+      </w:pPr>
+      <w:r>
         <w:rPr>
           <w:rFonts w:ascii="Times New Roman" w:hAnsi="Times New Roman" w:cs="Times New Roman"/>
           <w:b/>
@@ -538,18 +536,25 @@
           <w:szCs w:val="28"/>
           <w:lang w:val="en-US"/>
         </w:rPr>
-      </w:pPr>
-      <w:r>
-        <w:rPr>
-          <w:rFonts w:ascii="Times New Roman" w:hAnsi="Times New Roman" w:cs="Times New Roman"/>
+        <w:lastRenderedPageBreak/>
+        <w:t>Abstract</w:t>
+      </w:r>
+    </w:p>
+    <w:p>
+      <w:pPr>
+        <w:pStyle w:val="NormalWeb"/>
+      </w:pPr>
+      <w:r>
+        <w:rPr>
           <w:b/>
           <w:bCs/>
           <w:sz w:val="28"/>
           <w:szCs w:val="28"/>
-          <w:lang w:val="en-US"/>
-        </w:rPr>
-        <w:lastRenderedPageBreak/>
-        <w:t>Abstract</w:t>
+        </w:rPr>
+        <w:tab/>
+      </w:r>
+      <w:r>
+        <w:t>This project report details the design and implementation of a 16-bit computer architecture inspired by the principles outlined in Morris Mano's "Computer System Architecture." The objective was to create a functional CPU capable of executing a set of basic instructions, including arithmetic, logic and control operations. The system was realized using a combination of hardware components and digital simulation tools.</w:t>
       </w:r>
     </w:p>
     <w:p>
@@ -557,16 +562,7 @@
         <w:pStyle w:val="NormalWeb"/>
       </w:pPr>
       <w:r>
-        <w:rPr>
-          <w:b/>
-          <w:bCs/>
-          <w:sz w:val="28"/>
-          <w:szCs w:val="28"/>
-        </w:rPr>
-        <w:tab/>
-      </w:r>
-      <w:r>
-        <w:t>This project report details the design and implementation of a 16-bit computer architecture inspired by the principles outlined in Morris Mano's "Computer System Architecture." The objective was to create a functional CPU capable of executing a set of basic instructions, including arithmetic, logic and control operations. The system was realized using a combination of hardware components and digital simulation tools.</w:t>
+        <w:t>Key components of the architecture include a control unit, an arithmetic logic unit (ALU), a set of registers, and a common bus system. The control unit was designed using a microprogrammed approach, leveraging a ROM to store microinstructions that generate the necessary control signals for each clock cycle. The design incorporated various control signals and flags, including an interrupt system, indirect addressing, and input/output flags, to manage the instruction execution flow.</w:t>
       </w:r>
     </w:p>
     <w:p>
@@ -574,23 +570,7 @@
         <w:pStyle w:val="NormalWeb"/>
       </w:pPr>
       <w:r>
-        <w:t>Key components of the architecture include a control unit, an arithmetic logic unit (ALU), a set of registers, and a common bus system. The control unit was designed using a microprogrammed approach, leveraging a ROM to store microinstructions that generate the necessary control signals for each clock cycle. The design incorporated various control signals and flags, including an interrupt system, indirect addressing, and input/output flags, to manage the instruction execution flow.</w:t>
-      </w:r>
-    </w:p>
-    <w:p>
-      <w:pPr>
-        <w:pStyle w:val="NormalWeb"/>
-      </w:pPr>
-      <w:r>
-        <w:t xml:space="preserve">Detailed implementation steps are provided for the fetch, decode, and execute phases of several key instructions, with a focus on the ADD and </w:t>
-      </w:r>
-      <w:proofErr w:type="spellStart"/>
-      <w:r>
-        <w:t>AND</w:t>
-      </w:r>
-      <w:proofErr w:type="spellEnd"/>
-      <w:r>
-        <w:t xml:space="preserve"> operations. Challenges encountered during the design process, such as timing synchronization and correct data path configuration, were addressed through iterative testing and refinement.</w:t>
+        <w:t>Detailed implementation steps are provided for the fetch, decode, and execute phases of several key instructions, with a focus on the ADD and AND operations. Challenges encountered during the design process, such as timing synchronization and correct data path configuration, were addressed through iterative testing and refinement.</w:t>
       </w:r>
     </w:p>
     <w:p>
@@ -721,31 +701,7 @@
           <w:lang w:val="en-US"/>
           <w14:ligatures w14:val="none"/>
         </w:rPr>
-        <w:t xml:space="preserve"> The computer supports a limited set of basic instructions, including arithmetic, </w:t>
-      </w:r>
-      <w:proofErr w:type="gramStart"/>
-      <w:r>
-        <w:rPr>
-          <w:rFonts w:ascii="Times New Roman" w:eastAsia="Times New Roman" w:hAnsi="Times New Roman" w:cs="Times New Roman"/>
-          <w:kern w:val="0"/>
-          <w:sz w:val="24"/>
-          <w:szCs w:val="24"/>
-          <w:lang w:val="en-US"/>
-          <w14:ligatures w14:val="none"/>
-        </w:rPr>
-        <w:t>logical</w:t>
-      </w:r>
-      <w:proofErr w:type="gramEnd"/>
-      <w:r>
-        <w:rPr>
-          <w:rFonts w:ascii="Times New Roman" w:eastAsia="Times New Roman" w:hAnsi="Times New Roman" w:cs="Times New Roman"/>
-          <w:kern w:val="0"/>
-          <w:sz w:val="24"/>
-          <w:szCs w:val="24"/>
-          <w:lang w:val="en-US"/>
-          <w14:ligatures w14:val="none"/>
-        </w:rPr>
-        <w:t>, data transfer, and control operations.</w:t>
+        <w:t xml:space="preserve"> The computer supports a limited set of basic instructions, including arithmetic, logical, data transfer, and control operations.</w:t>
       </w:r>
     </w:p>
     <w:p>
@@ -856,31 +812,7 @@
           <w:lang w:val="en-US"/>
           <w14:ligatures w14:val="none"/>
         </w:rPr>
-        <w:t xml:space="preserve"> The system supports both direct and indirect addressing modes. The 16th bit of the instruction register (</w:t>
-      </w:r>
-      <w:proofErr w:type="gramStart"/>
-      <w:r>
-        <w:rPr>
-          <w:rFonts w:ascii="Times New Roman" w:eastAsia="Times New Roman" w:hAnsi="Times New Roman" w:cs="Times New Roman"/>
-          <w:kern w:val="0"/>
-          <w:sz w:val="24"/>
-          <w:szCs w:val="24"/>
-          <w:lang w:val="en-US"/>
-          <w14:ligatures w14:val="none"/>
-        </w:rPr>
-        <w:t>IR[</w:t>
-      </w:r>
-      <w:proofErr w:type="gramEnd"/>
-      <w:r>
-        <w:rPr>
-          <w:rFonts w:ascii="Times New Roman" w:eastAsia="Times New Roman" w:hAnsi="Times New Roman" w:cs="Times New Roman"/>
-          <w:kern w:val="0"/>
-          <w:sz w:val="24"/>
-          <w:szCs w:val="24"/>
-          <w:lang w:val="en-US"/>
-          <w14:ligatures w14:val="none"/>
-        </w:rPr>
-        <w:t>15]) is used to distinguish between direct (0) and indirect (1) addressing.</w:t>
+        <w:t xml:space="preserve"> The system supports both direct and indirect addressing modes. The 16th bit of the instruction register (IR[15]) is used to distinguish between direct (0) and indirect (1) addressing.</w:t>
       </w:r>
     </w:p>
     <w:p>
@@ -1115,31 +1047,7 @@
           <w:lang w:val="en-US"/>
           <w14:ligatures w14:val="none"/>
         </w:rPr>
-        <w:t xml:space="preserve"> Holds the </w:t>
-      </w:r>
-      <w:proofErr w:type="gramStart"/>
-      <w:r>
-        <w:rPr>
-          <w:rFonts w:ascii="Times New Roman" w:eastAsia="Times New Roman" w:hAnsi="Times New Roman" w:cs="Times New Roman"/>
-          <w:kern w:val="0"/>
-          <w:sz w:val="24"/>
-          <w:szCs w:val="24"/>
-          <w:lang w:val="en-US"/>
-          <w14:ligatures w14:val="none"/>
-        </w:rPr>
-        <w:t>currently</w:t>
-      </w:r>
-      <w:proofErr w:type="gramEnd"/>
-      <w:r>
-        <w:rPr>
-          <w:rFonts w:ascii="Times New Roman" w:eastAsia="Times New Roman" w:hAnsi="Times New Roman" w:cs="Times New Roman"/>
-          <w:kern w:val="0"/>
-          <w:sz w:val="24"/>
-          <w:szCs w:val="24"/>
-          <w:lang w:val="en-US"/>
-          <w14:ligatures w14:val="none"/>
-        </w:rPr>
-        <w:t xml:space="preserve"> executing instruction.</w:t>
+        <w:t xml:space="preserve"> Holds the currently executing instruction.</w:t>
       </w:r>
     </w:p>
     <w:p>
@@ -1665,31 +1573,7 @@
           <w:lang w:val="en-US"/>
           <w14:ligatures w14:val="none"/>
         </w:rPr>
-        <w:t xml:space="preserve"> An interrupt flip-flop is used to handle </w:t>
-      </w:r>
-      <w:proofErr w:type="gramStart"/>
-      <w:r>
-        <w:rPr>
-          <w:rFonts w:ascii="Times New Roman" w:eastAsia="Times New Roman" w:hAnsi="Times New Roman" w:cs="Times New Roman"/>
-          <w:kern w:val="0"/>
-          <w:sz w:val="24"/>
-          <w:szCs w:val="24"/>
-          <w:lang w:val="en-US"/>
-          <w14:ligatures w14:val="none"/>
-        </w:rPr>
-        <w:t>interrupts</w:t>
-      </w:r>
-      <w:proofErr w:type="gramEnd"/>
-      <w:r>
-        <w:rPr>
-          <w:rFonts w:ascii="Times New Roman" w:eastAsia="Times New Roman" w:hAnsi="Times New Roman" w:cs="Times New Roman"/>
-          <w:kern w:val="0"/>
-          <w:sz w:val="24"/>
-          <w:szCs w:val="24"/>
-          <w:lang w:val="en-US"/>
-          <w14:ligatures w14:val="none"/>
-        </w:rPr>
-        <w:t>. The system assumes a simple interrupt model where interrupts are processed at specific points in the instruction cycle.</w:t>
+        <w:t xml:space="preserve"> An interrupt flip-flop is used to handle interrupts. The system assumes a simple interrupt model where interrupts are processed at specific points in the instruction cycle.</w:t>
       </w:r>
     </w:p>
     <w:p>
@@ -1730,31 +1614,7 @@
           <w:lang w:val="en-US"/>
           <w14:ligatures w14:val="none"/>
         </w:rPr>
-        <w:t xml:space="preserve"> The interrupt </w:t>
-      </w:r>
-      <w:proofErr w:type="gramStart"/>
-      <w:r>
-        <w:rPr>
-          <w:rFonts w:ascii="Times New Roman" w:eastAsia="Times New Roman" w:hAnsi="Times New Roman" w:cs="Times New Roman"/>
-          <w:kern w:val="0"/>
-          <w:sz w:val="24"/>
-          <w:szCs w:val="24"/>
-          <w:lang w:val="en-US"/>
-          <w14:ligatures w14:val="none"/>
-        </w:rPr>
-        <w:t>enable</w:t>
-      </w:r>
-      <w:proofErr w:type="gramEnd"/>
-      <w:r>
-        <w:rPr>
-          <w:rFonts w:ascii="Times New Roman" w:eastAsia="Times New Roman" w:hAnsi="Times New Roman" w:cs="Times New Roman"/>
-          <w:kern w:val="0"/>
-          <w:sz w:val="24"/>
-          <w:szCs w:val="24"/>
-          <w:lang w:val="en-US"/>
-          <w14:ligatures w14:val="none"/>
-        </w:rPr>
-        <w:t xml:space="preserve"> flag (IEN) controls whether interrupts are allowed, and specific conditions (e.g., data availability flags) trigger the interrupt handling sequence.</w:t>
+        <w:t xml:space="preserve"> The interrupt enable flag (IEN) controls whether interrupts are allowed, and specific conditions (e.g., data availability flags) trigger the interrupt handling sequence.</w:t>
       </w:r>
     </w:p>
     <w:p>
@@ -2075,31 +1935,7 @@
           <w:lang w:val="en-US"/>
           <w14:ligatures w14:val="none"/>
         </w:rPr>
-        <w:t xml:space="preserve"> A ROM was used to store </w:t>
-      </w:r>
-      <w:proofErr w:type="gramStart"/>
-      <w:r>
-        <w:rPr>
-          <w:rFonts w:ascii="Times New Roman" w:eastAsia="Times New Roman" w:hAnsi="Times New Roman" w:cs="Times New Roman"/>
-          <w:kern w:val="0"/>
-          <w:sz w:val="24"/>
-          <w:szCs w:val="24"/>
-          <w:lang w:val="en-US"/>
-          <w14:ligatures w14:val="none"/>
-        </w:rPr>
-        <w:t>the microinstructions</w:t>
-      </w:r>
-      <w:proofErr w:type="gramEnd"/>
-      <w:r>
-        <w:rPr>
-          <w:rFonts w:ascii="Times New Roman" w:eastAsia="Times New Roman" w:hAnsi="Times New Roman" w:cs="Times New Roman"/>
-          <w:kern w:val="0"/>
-          <w:sz w:val="24"/>
-          <w:szCs w:val="24"/>
-          <w:lang w:val="en-US"/>
-          <w14:ligatures w14:val="none"/>
-        </w:rPr>
-        <w:t>. Each microinstruction specifies the control signals for a single clock cycle, including register operations, ALU functions, memory access, and control flow management.</w:t>
+        <w:t xml:space="preserve"> A ROM was used to store the microinstructions. Each microinstruction specifies the control signals for a single clock cycle, including register operations, ALU functions, memory access, and control flow management.</w:t>
       </w:r>
     </w:p>
     <w:p>
@@ -2716,31 +2552,7 @@
           <w:lang w:val="en-US"/>
           <w14:ligatures w14:val="none"/>
         </w:rPr>
-        <w:t xml:space="preserve">The system includes an interrupt mechanism controlled by an interrupt enable flag (IEN) and an interrupt flip-flop (R). The microprogrammed control unit handles </w:t>
-      </w:r>
-      <w:proofErr w:type="gramStart"/>
-      <w:r>
-        <w:rPr>
-          <w:rFonts w:ascii="Times New Roman" w:eastAsia="Times New Roman" w:hAnsi="Times New Roman" w:cs="Times New Roman"/>
-          <w:kern w:val="0"/>
-          <w:sz w:val="24"/>
-          <w:szCs w:val="24"/>
-          <w:lang w:val="en-US"/>
-          <w14:ligatures w14:val="none"/>
-        </w:rPr>
-        <w:t>interrupts</w:t>
-      </w:r>
-      <w:proofErr w:type="gramEnd"/>
-      <w:r>
-        <w:rPr>
-          <w:rFonts w:ascii="Times New Roman" w:eastAsia="Times New Roman" w:hAnsi="Times New Roman" w:cs="Times New Roman"/>
-          <w:kern w:val="0"/>
-          <w:sz w:val="24"/>
-          <w:szCs w:val="24"/>
-          <w:lang w:val="en-US"/>
-          <w14:ligatures w14:val="none"/>
-        </w:rPr>
-        <w:t xml:space="preserve"> by checking these flags at appropriate points in the instruction cycle and branching to the interrupt service routine if necessary.</w:t>
+        <w:t>The system includes an interrupt mechanism controlled by an interrupt enable flag (IEN) and an interrupt flip-flop (R). The microprogrammed control unit handles interrupts by checking these flags at appropriate points in the instruction cycle and branching to the interrupt service routine if necessary.</w:t>
       </w:r>
     </w:p>
     <w:p>
@@ -2824,31 +2636,7 @@
           <w14:ligatures w14:val="none"/>
         </w:rPr>
         <w:lastRenderedPageBreak/>
-        <w:t xml:space="preserve">The design was verified using digital simulation tools. Each microinstruction and control signal </w:t>
-      </w:r>
-      <w:proofErr w:type="gramStart"/>
-      <w:r>
-        <w:rPr>
-          <w:rFonts w:ascii="Times New Roman" w:eastAsia="Times New Roman" w:hAnsi="Times New Roman" w:cs="Times New Roman"/>
-          <w:kern w:val="0"/>
-          <w:sz w:val="24"/>
-          <w:szCs w:val="24"/>
-          <w:lang w:val="en-US"/>
-          <w14:ligatures w14:val="none"/>
-        </w:rPr>
-        <w:t>was</w:t>
-      </w:r>
-      <w:proofErr w:type="gramEnd"/>
-      <w:r>
-        <w:rPr>
-          <w:rFonts w:ascii="Times New Roman" w:eastAsia="Times New Roman" w:hAnsi="Times New Roman" w:cs="Times New Roman"/>
-          <w:kern w:val="0"/>
-          <w:sz w:val="24"/>
-          <w:szCs w:val="24"/>
-          <w:lang w:val="en-US"/>
-          <w14:ligatures w14:val="none"/>
-        </w:rPr>
-        <w:t xml:space="preserve"> tested to ensure correct operation. Special attention was given to the timing and synchronization of control signals to avoid conflicts and ensure smooth data flow.</w:t>
+        <w:t>The design was verified using digital simulation tools. Each microinstruction and control signal was tested to ensure correct operation. Special attention was given to the timing and synchronization of control signals to avoid conflicts and ensure smooth data flow.</w:t>
       </w:r>
     </w:p>
     <w:p>

</xml_diff>

<commit_message>
Right before making B control signals microprogrammed.
</commit_message>
<xml_diff>
--- a/Project Report.docx
+++ b/Project Report.docx
@@ -570,7 +570,13 @@
         <w:pStyle w:val="NormalWeb"/>
       </w:pPr>
       <w:r>
-        <w:t>Detailed implementation steps are provided for the fetch, decode, and execute phases of several key instructions, with a focus on the ADD and AND operations. Challenges encountered during the design process, such as timing synchronization and correct data path configuration, were addressed through iterative testing and refinement.</w:t>
+        <w:t xml:space="preserve">Detailed implementation steps are provided for the fetch, decode, and execute phases of several key instructions, with a focus on the </w:t>
+      </w:r>
+      <w:r>
+        <w:t>LDA</w:t>
+      </w:r>
+      <w:r>
+        <w:t xml:space="preserve"> and AND operations. Challenges encountered during the design process, such as timing synchronization and correct data path configuration, were addressed through iterative testing and refinement.</w:t>
       </w:r>
     </w:p>
     <w:p>

</xml_diff>